<commit_message>
last updates before submission
</commit_message>
<xml_diff>
--- a/MS/MS_Nature_Methods_revised.docx
+++ b/MS/MS_Nature_Methods_revised.docx
@@ -63,6 +63,18 @@
         <w:t xml:space="preserve"> </w:t>
       </w:r>
       <w:r>
+        <w:t xml:space="preserve">Anja</w:t>
+      </w:r>
+      <w:r>
+        <w:t xml:space="preserve"> </w:t>
+      </w:r>
+      <w:r>
+        <w:t xml:space="preserve">Collazo,</w:t>
+      </w:r>
+      <w:r>
+        <w:t xml:space="preserve"> </w:t>
+      </w:r>
+      <w:r>
         <w:t xml:space="preserve">Ulrich</w:t>
       </w:r>
       <w:r>
@@ -131,13 +143,7 @@
         <w:t xml:space="preserve"> </w:t>
       </w:r>
       <w:r>
-        <w:t xml:space="preserve">drug</w:t>
-      </w:r>
-      <w:r>
-        <w:t xml:space="preserve"> </w:t>
-      </w:r>
-      <w:r>
-        <w:t xml:space="preserve">development</w:t>
+        <w:t xml:space="preserve">research</w:t>
       </w:r>
       <w:r>
         <w:t xml:space="preserve"> </w:t>
@@ -209,7 +215,163 @@
         <w:t xml:space="preserve"> </w:t>
       </w:r>
       <w:r>
-        <w:t xml:space="preserve">requires</w:t>
+        <w:t xml:space="preserve">involves</w:t>
+      </w:r>
+      <w:r>
+        <w:t xml:space="preserve"> </w:t>
+      </w:r>
+      <w:r>
+        <w:t xml:space="preserve">identifying</w:t>
+      </w:r>
+      <w:r>
+        <w:t xml:space="preserve"> </w:t>
+      </w:r>
+      <w:r>
+        <w:t xml:space="preserve">potential</w:t>
+      </w:r>
+      <w:r>
+        <w:t xml:space="preserve"> </w:t>
+      </w:r>
+      <w:r>
+        <w:t xml:space="preserve">effects</w:t>
+      </w:r>
+      <w:r>
+        <w:t xml:space="preserve"> </w:t>
+      </w:r>
+      <w:r>
+        <w:t xml:space="preserve">(high</w:t>
+      </w:r>
+      <w:r>
+        <w:t xml:space="preserve"> </w:t>
+      </w:r>
+      <w:r>
+        <w:t xml:space="preserve">sensitivity),</w:t>
+      </w:r>
+      <w:r>
+        <w:t xml:space="preserve"> </w:t>
+      </w:r>
+      <w:r>
+        <w:t xml:space="preserve">which</w:t>
+      </w:r>
+      <w:r>
+        <w:t xml:space="preserve"> </w:t>
+      </w:r>
+      <w:r>
+        <w:t xml:space="preserve">are</w:t>
+      </w:r>
+      <w:r>
+        <w:t xml:space="preserve"> </w:t>
+      </w:r>
+      <w:r>
+        <w:t xml:space="preserve">then</w:t>
+      </w:r>
+      <w:r>
+        <w:t xml:space="preserve"> </w:t>
+      </w:r>
+      <w:r>
+        <w:t xml:space="preserve">tested</w:t>
+      </w:r>
+      <w:r>
+        <w:t xml:space="preserve"> </w:t>
+      </w:r>
+      <w:r>
+        <w:t xml:space="preserve">more</w:t>
+      </w:r>
+      <w:r>
+        <w:t xml:space="preserve"> </w:t>
+      </w:r>
+      <w:r>
+        <w:t xml:space="preserve">rigorously</w:t>
+      </w:r>
+      <w:r>
+        <w:t xml:space="preserve"> </w:t>
+      </w:r>
+      <w:r>
+        <w:t xml:space="preserve">during</w:t>
+      </w:r>
+      <w:r>
+        <w:t xml:space="preserve"> </w:t>
+      </w:r>
+      <w:r>
+        <w:t xml:space="preserve">confirmation</w:t>
+      </w:r>
+      <w:r>
+        <w:t xml:space="preserve"> </w:t>
+      </w:r>
+      <w:r>
+        <w:t xml:space="preserve">(high</w:t>
+      </w:r>
+      <w:r>
+        <w:t xml:space="preserve"> </w:t>
+      </w:r>
+      <w:r>
+        <w:t xml:space="preserve">specificity).</w:t>
+      </w:r>
+      <w:r>
+        <w:t xml:space="preserve"> </w:t>
+      </w:r>
+      <w:r>
+        <w:t xml:space="preserve">Here,</w:t>
+      </w:r>
+      <w:r>
+        <w:t xml:space="preserve"> </w:t>
+      </w:r>
+      <w:r>
+        <w:t xml:space="preserve">we</w:t>
+      </w:r>
+      <w:r>
+        <w:t xml:space="preserve"> </w:t>
+      </w:r>
+      <w:r>
+        <w:t xml:space="preserve">examine</w:t>
+      </w:r>
+      <w:r>
+        <w:t xml:space="preserve"> </w:t>
+      </w:r>
+      <w:r>
+        <w:t xml:space="preserve">different</w:t>
+      </w:r>
+      <w:r>
+        <w:t xml:space="preserve"> </w:t>
+      </w:r>
+      <w:r>
+        <w:t xml:space="preserve">experimental</w:t>
+      </w:r>
+      <w:r>
+        <w:t xml:space="preserve"> </w:t>
+      </w:r>
+      <w:r>
+        <w:t xml:space="preserve">strategies</w:t>
+      </w:r>
+      <w:r>
+        <w:t xml:space="preserve"> </w:t>
+      </w:r>
+      <w:r>
+        <w:t xml:space="preserve">and</w:t>
+      </w:r>
+      <w:r>
+        <w:t xml:space="preserve"> </w:t>
+      </w:r>
+      <w:r>
+        <w:t xml:space="preserve">their</w:t>
+      </w:r>
+      <w:r>
+        <w:t xml:space="preserve"> </w:t>
+      </w:r>
+      <w:r>
+        <w:t xml:space="preserve">ability</w:t>
+      </w:r>
+      <w:r>
+        <w:t xml:space="preserve"> </w:t>
+      </w:r>
+      <w:r>
+        <w:t xml:space="preserve">to</w:t>
+      </w:r>
+      <w:r>
+        <w:t xml:space="preserve"> </w:t>
+      </w:r>
+      <w:r>
+        <w:t xml:space="preserve">balance</w:t>
       </w:r>
       <w:r>
         <w:t xml:space="preserve"> </w:t>
@@ -221,7 +383,284 @@
         <w:t xml:space="preserve"> </w:t>
       </w:r>
       <w:r>
-        <w:t xml:space="preserve">while</w:t>
+        <w:t xml:space="preserve">and</w:t>
+      </w:r>
+      <w:r>
+        <w:t xml:space="preserve"> </w:t>
+      </w:r>
+      <w:r>
+        <w:t xml:space="preserve">specificity</w:t>
+      </w:r>
+      <w:r>
+        <w:t xml:space="preserve"> </w:t>
+      </w:r>
+      <w:r>
+        <w:t xml:space="preserve">to</w:t>
+      </w:r>
+      <w:r>
+        <w:t xml:space="preserve"> </w:t>
+      </w:r>
+      <w:r>
+        <w:t xml:space="preserve">identify</w:t>
+      </w:r>
+      <w:r>
+        <w:t xml:space="preserve"> </w:t>
+      </w:r>
+      <w:r>
+        <w:t xml:space="preserve">relevant</w:t>
+      </w:r>
+      <w:r>
+        <w:t xml:space="preserve"> </w:t>
+      </w:r>
+      <w:r>
+        <w:t xml:space="preserve">effects.</w:t>
+      </w:r>
+      <w:r>
+        <w:t xml:space="preserve"> </w:t>
+      </w:r>
+      <w:r>
+        <w:t xml:space="preserve">In</w:t>
+      </w:r>
+      <w:r>
+        <w:t xml:space="preserve"> </w:t>
+      </w:r>
+      <w:r>
+        <w:t xml:space="preserve">simulations</w:t>
+      </w:r>
+      <w:r>
+        <w:t xml:space="preserve"> </w:t>
+      </w:r>
+      <w:r>
+        <w:t xml:space="preserve">based</w:t>
+      </w:r>
+      <w:r>
+        <w:t xml:space="preserve"> </w:t>
+      </w:r>
+      <w:r>
+        <w:t xml:space="preserve">on</w:t>
+      </w:r>
+      <w:r>
+        <w:t xml:space="preserve"> </w:t>
+      </w:r>
+      <w:r>
+        <w:t xml:space="preserve">empirical</w:t>
+      </w:r>
+      <w:r>
+        <w:t xml:space="preserve"> </w:t>
+      </w:r>
+      <w:r>
+        <w:t xml:space="preserve">data,</w:t>
+      </w:r>
+      <w:r>
+        <w:t xml:space="preserve"> </w:t>
+      </w:r>
+      <w:r>
+        <w:t xml:space="preserve">we</w:t>
+      </w:r>
+      <w:r>
+        <w:t xml:space="preserve"> </w:t>
+      </w:r>
+      <w:r>
+        <w:t xml:space="preserve">specifically</w:t>
+      </w:r>
+      <w:r>
+        <w:t xml:space="preserve"> </w:t>
+      </w:r>
+      <w:r>
+        <w:t xml:space="preserve">compare</w:t>
+      </w:r>
+      <w:r>
+        <w:t xml:space="preserve"> </w:t>
+      </w:r>
+      <w:r>
+        <w:t xml:space="preserve">a</w:t>
+      </w:r>
+      <w:r>
+        <w:t xml:space="preserve"> </w:t>
+      </w:r>
+      <w:r>
+        <w:t xml:space="preserve">conventional</w:t>
+      </w:r>
+      <w:r>
+        <w:t xml:space="preserve"> </w:t>
+      </w:r>
+      <w:r>
+        <w:rPr>
+          <w:iCs/>
+          <w:i/>
+        </w:rPr>
+        <w:t xml:space="preserve">p</w:t>
+      </w:r>
+      <w:r>
+        <w:t xml:space="preserve">-value</w:t>
+      </w:r>
+      <w:r>
+        <w:t xml:space="preserve"> </w:t>
+      </w:r>
+      <w:r>
+        <w:t xml:space="preserve">based</w:t>
+      </w:r>
+      <w:r>
+        <w:t xml:space="preserve"> </w:t>
+      </w:r>
+      <w:r>
+        <w:t xml:space="preserve">approach</w:t>
+      </w:r>
+      <w:r>
+        <w:t xml:space="preserve"> </w:t>
+      </w:r>
+      <w:r>
+        <w:t xml:space="preserve">with</w:t>
+      </w:r>
+      <w:r>
+        <w:t xml:space="preserve"> </w:t>
+      </w:r>
+      <w:r>
+        <w:t xml:space="preserve">a</w:t>
+      </w:r>
+      <w:r>
+        <w:t xml:space="preserve"> </w:t>
+      </w:r>
+      <w:r>
+        <w:t xml:space="preserve">method</w:t>
+      </w:r>
+      <w:r>
+        <w:t xml:space="preserve"> </w:t>
+      </w:r>
+      <w:r>
+        <w:t xml:space="preserve">based</w:t>
+      </w:r>
+      <w:r>
+        <w:t xml:space="preserve"> </w:t>
+      </w:r>
+      <w:r>
+        <w:t xml:space="preserve">on</w:t>
+      </w:r>
+      <w:r>
+        <w:t xml:space="preserve"> </w:t>
+      </w:r>
+      <w:r>
+        <w:t xml:space="preserve">an</w:t>
+      </w:r>
+      <w:r>
+        <w:t xml:space="preserve"> </w:t>
+      </w:r>
+      <w:r>
+        <w:rPr>
+          <w:iCs/>
+          <w:i/>
+        </w:rPr>
+        <w:t xml:space="preserve">a</w:t>
+      </w:r>
+      <w:r>
+        <w:rPr>
+          <w:iCs/>
+          <w:i/>
+        </w:rPr>
+        <w:t xml:space="preserve"> </w:t>
+      </w:r>
+      <w:r>
+        <w:rPr>
+          <w:iCs/>
+          <w:i/>
+        </w:rPr>
+        <w:t xml:space="preserve">priori</w:t>
+      </w:r>
+      <w:r>
+        <w:t xml:space="preserve"> </w:t>
+      </w:r>
+      <w:r>
+        <w:t xml:space="preserve">determined</w:t>
+      </w:r>
+      <w:r>
+        <w:t xml:space="preserve"> </w:t>
+      </w:r>
+      <w:r>
+        <w:t xml:space="preserve">smallest</w:t>
+      </w:r>
+      <w:r>
+        <w:t xml:space="preserve"> </w:t>
+      </w:r>
+      <w:r>
+        <w:t xml:space="preserve">effect</w:t>
+      </w:r>
+      <w:r>
+        <w:t xml:space="preserve"> </w:t>
+      </w:r>
+      <w:r>
+        <w:t xml:space="preserve">size</w:t>
+      </w:r>
+      <w:r>
+        <w:t xml:space="preserve"> </w:t>
+      </w:r>
+      <w:r>
+        <w:t xml:space="preserve">of</w:t>
+      </w:r>
+      <w:r>
+        <w:t xml:space="preserve"> </w:t>
+      </w:r>
+      <w:r>
+        <w:t xml:space="preserve">interest</w:t>
+      </w:r>
+      <w:r>
+        <w:t xml:space="preserve"> </w:t>
+      </w:r>
+      <w:r>
+        <w:t xml:space="preserve">(SESOI).</w:t>
+      </w:r>
+      <w:r>
+        <w:t xml:space="preserve"> </w:t>
+      </w:r>
+      <w:r>
+        <w:t xml:space="preserve">Using</w:t>
+      </w:r>
+      <w:r>
+        <w:t xml:space="preserve"> </w:t>
+      </w:r>
+      <w:r>
+        <w:t xml:space="preserve">a</w:t>
+      </w:r>
+      <w:r>
+        <w:t xml:space="preserve"> </w:t>
+      </w:r>
+      <w:r>
+        <w:t xml:space="preserve">SESOI</w:t>
+      </w:r>
+      <w:r>
+        <w:t xml:space="preserve"> </w:t>
+      </w:r>
+      <w:r>
+        <w:t xml:space="preserve">increases</w:t>
+      </w:r>
+      <w:r>
+        <w:t xml:space="preserve"> </w:t>
+      </w:r>
+      <w:r>
+        <w:t xml:space="preserve">transition</w:t>
+      </w:r>
+      <w:r>
+        <w:t xml:space="preserve"> </w:t>
+      </w:r>
+      <w:r>
+        <w:t xml:space="preserve">rates</w:t>
+      </w:r>
+      <w:r>
+        <w:t xml:space="preserve"> </w:t>
+      </w:r>
+      <w:r>
+        <w:t xml:space="preserve">from</w:t>
+      </w:r>
+      <w:r>
+        <w:t xml:space="preserve"> </w:t>
+      </w:r>
+      <w:r>
+        <w:t xml:space="preserve">exploration</w:t>
+      </w:r>
+      <w:r>
+        <w:t xml:space="preserve"> </w:t>
+      </w:r>
+      <w:r>
+        <w:t xml:space="preserve">to</w:t>
       </w:r>
       <w:r>
         <w:t xml:space="preserve"> </w:t>
@@ -233,7 +672,13 @@
         <w:t xml:space="preserve"> </w:t>
       </w:r>
       <w:r>
-        <w:t xml:space="preserve">needs</w:t>
+        <w:t xml:space="preserve">and</w:t>
+      </w:r>
+      <w:r>
+        <w:t xml:space="preserve"> </w:t>
+      </w:r>
+      <w:r>
+        <w:t xml:space="preserve">leads</w:t>
       </w:r>
       <w:r>
         <w:t xml:space="preserve"> </w:t>
@@ -245,13 +690,230 @@
         <w:t xml:space="preserve"> </w:t>
       </w:r>
       <w:r>
-        <w:t xml:space="preserve">be</w:t>
-      </w:r>
-      <w:r>
-        <w:t xml:space="preserve"> </w:t>
-      </w:r>
-      <w:r>
-        <w:t xml:space="preserve">specific.</w:t>
+        <w:t xml:space="preserve">higher</w:t>
+      </w:r>
+      <w:r>
+        <w:t xml:space="preserve"> </w:t>
+      </w:r>
+      <w:r>
+        <w:t xml:space="preserve">detection</w:t>
+      </w:r>
+      <w:r>
+        <w:t xml:space="preserve"> </w:t>
+      </w:r>
+      <w:r>
+        <w:t xml:space="preserve">rates</w:t>
+      </w:r>
+      <w:r>
+        <w:t xml:space="preserve"> </w:t>
+      </w:r>
+      <w:r>
+        <w:t xml:space="preserve">across</w:t>
+      </w:r>
+      <w:r>
+        <w:t xml:space="preserve"> </w:t>
+      </w:r>
+      <w:r>
+        <w:t xml:space="preserve">the</w:t>
+      </w:r>
+      <w:r>
+        <w:t xml:space="preserve"> </w:t>
+      </w:r>
+      <w:r>
+        <w:t xml:space="preserve">trajectory.</w:t>
+      </w:r>
+      <w:r>
+        <w:t xml:space="preserve"> </w:t>
+      </w:r>
+      <w:r>
+        <w:t xml:space="preserve">In</w:t>
+      </w:r>
+      <w:r>
+        <w:t xml:space="preserve"> </w:t>
+      </w:r>
+      <w:r>
+        <w:t xml:space="preserve">particular,</w:t>
+      </w:r>
+      <w:r>
+        <w:t xml:space="preserve"> </w:t>
+      </w:r>
+      <w:r>
+        <w:t xml:space="preserve">specificity</w:t>
+      </w:r>
+      <w:r>
+        <w:t xml:space="preserve"> </w:t>
+      </w:r>
+      <w:r>
+        <w:t xml:space="preserve">in</w:t>
+      </w:r>
+      <w:r>
+        <w:t xml:space="preserve"> </w:t>
+      </w:r>
+      <w:r>
+        <w:t xml:space="preserve">the</w:t>
+      </w:r>
+      <w:r>
+        <w:t xml:space="preserve"> </w:t>
+      </w:r>
+      <w:r>
+        <w:t xml:space="preserve">SESOI</w:t>
+      </w:r>
+      <w:r>
+        <w:t xml:space="preserve"> </w:t>
+      </w:r>
+      <w:r>
+        <w:t xml:space="preserve">trajectory</w:t>
+      </w:r>
+      <w:r>
+        <w:t xml:space="preserve"> </w:t>
+      </w:r>
+      <w:r>
+        <w:t xml:space="preserve">increases</w:t>
+      </w:r>
+      <w:r>
+        <w:t xml:space="preserve"> </w:t>
+      </w:r>
+      <w:r>
+        <w:t xml:space="preserve">if</w:t>
+      </w:r>
+      <w:r>
+        <w:t xml:space="preserve"> </w:t>
+      </w:r>
+      <w:r>
+        <w:t xml:space="preserve">number</w:t>
+      </w:r>
+      <w:r>
+        <w:t xml:space="preserve"> </w:t>
+      </w:r>
+      <w:r>
+        <w:t xml:space="preserve">of</w:t>
+      </w:r>
+      <w:r>
+        <w:t xml:space="preserve"> </w:t>
+      </w:r>
+      <w:r>
+        <w:t xml:space="preserve">true</w:t>
+      </w:r>
+      <w:r>
+        <w:t xml:space="preserve"> </w:t>
+      </w:r>
+      <w:r>
+        <w:t xml:space="preserve">effects</w:t>
+      </w:r>
+      <w:r>
+        <w:t xml:space="preserve"> </w:t>
+      </w:r>
+      <w:r>
+        <w:t xml:space="preserve">are</w:t>
+      </w:r>
+      <w:r>
+        <w:t xml:space="preserve"> </w:t>
+      </w:r>
+      <w:r>
+        <w:t xml:space="preserve">low.</w:t>
+      </w:r>
+      <w:r>
+        <w:t xml:space="preserve"> </w:t>
+      </w:r>
+      <w:r>
+        <w:t xml:space="preserve">We</w:t>
+      </w:r>
+      <w:r>
+        <w:t xml:space="preserve"> </w:t>
+      </w:r>
+      <w:r>
+        <w:t xml:space="preserve">conclude</w:t>
+      </w:r>
+      <w:r>
+        <w:t xml:space="preserve"> </w:t>
+      </w:r>
+      <w:r>
+        <w:t xml:space="preserve">that</w:t>
+      </w:r>
+      <w:r>
+        <w:t xml:space="preserve"> </w:t>
+      </w:r>
+      <w:r>
+        <w:t xml:space="preserve">employing</w:t>
+      </w:r>
+      <w:r>
+        <w:t xml:space="preserve"> </w:t>
+      </w:r>
+      <w:r>
+        <w:t xml:space="preserve">a</w:t>
+      </w:r>
+      <w:r>
+        <w:t xml:space="preserve"> </w:t>
+      </w:r>
+      <w:r>
+        <w:t xml:space="preserve">SESOI</w:t>
+      </w:r>
+      <w:r>
+        <w:t xml:space="preserve"> </w:t>
+      </w:r>
+      <w:r>
+        <w:t xml:space="preserve">is</w:t>
+      </w:r>
+      <w:r>
+        <w:t xml:space="preserve"> </w:t>
+      </w:r>
+      <w:r>
+        <w:t xml:space="preserve">superior</w:t>
+      </w:r>
+      <w:r>
+        <w:t xml:space="preserve"> </w:t>
+      </w:r>
+      <w:r>
+        <w:t xml:space="preserve">to</w:t>
+      </w:r>
+      <w:r>
+        <w:t xml:space="preserve"> </w:t>
+      </w:r>
+      <w:r>
+        <w:t xml:space="preserve">a</w:t>
+      </w:r>
+      <w:r>
+        <w:t xml:space="preserve"> </w:t>
+      </w:r>
+      <w:r>
+        <w:rPr>
+          <w:iCs/>
+          <w:i/>
+        </w:rPr>
+        <w:t xml:space="preserve">p</w:t>
+      </w:r>
+      <w:r>
+        <w:t xml:space="preserve">-value</w:t>
+      </w:r>
+      <w:r>
+        <w:t xml:space="preserve"> </w:t>
+      </w:r>
+      <w:r>
+        <w:t xml:space="preserve">based</w:t>
+      </w:r>
+      <w:r>
+        <w:t xml:space="preserve"> </w:t>
+      </w:r>
+      <w:r>
+        <w:t xml:space="preserve">approach</w:t>
+      </w:r>
+      <w:r>
+        <w:t xml:space="preserve"> </w:t>
+      </w:r>
+      <w:r>
+        <w:t xml:space="preserve">in</w:t>
+      </w:r>
+      <w:r>
+        <w:t xml:space="preserve"> </w:t>
+      </w:r>
+      <w:r>
+        <w:t xml:space="preserve">many</w:t>
+      </w:r>
+      <w:r>
+        <w:t xml:space="preserve"> </w:t>
+      </w:r>
+      <w:r>
+        <w:t xml:space="preserve">contexts.</w:t>
       </w:r>
       <w:r>
         <w:t xml:space="preserve"> </w:t>
@@ -269,19 +931,13 @@
         <w:t xml:space="preserve"> </w:t>
       </w:r>
       <w:r>
-        <w:t xml:space="preserve">published</w:t>
-      </w:r>
-      <w:r>
-        <w:t xml:space="preserve"> </w:t>
-      </w:r>
-      <w:r>
-        <w:t xml:space="preserve">empirical</w:t>
-      </w:r>
-      <w:r>
-        <w:t xml:space="preserve"> </w:t>
-      </w:r>
-      <w:r>
-        <w:t xml:space="preserve">data,</w:t>
+        <w:t xml:space="preserve">our</w:t>
+      </w:r>
+      <w:r>
+        <w:t xml:space="preserve"> </w:t>
+      </w:r>
+      <w:r>
+        <w:t xml:space="preserve">findings,</w:t>
       </w:r>
       <w:r>
         <w:t xml:space="preserve"> </w:t>
@@ -293,13 +949,43 @@
         <w:t xml:space="preserve"> </w:t>
       </w:r>
       <w:r>
-        <w:t xml:space="preserve">simulated</w:t>
-      </w:r>
-      <w:r>
-        <w:t xml:space="preserve"> </w:t>
-      </w:r>
-      <w:r>
-        <w:t xml:space="preserve">two</w:t>
+        <w:t xml:space="preserve">propose</w:t>
+      </w:r>
+      <w:r>
+        <w:t xml:space="preserve"> </w:t>
+      </w:r>
+      <w:r>
+        <w:t xml:space="preserve">a</w:t>
+      </w:r>
+      <w:r>
+        <w:t xml:space="preserve"> </w:t>
+      </w:r>
+      <w:r>
+        <w:t xml:space="preserve">reconsideration</w:t>
+      </w:r>
+      <w:r>
+        <w:t xml:space="preserve"> </w:t>
+      </w:r>
+      <w:r>
+        <w:t xml:space="preserve">of</w:t>
+      </w:r>
+      <w:r>
+        <w:t xml:space="preserve"> </w:t>
+      </w:r>
+      <w:r>
+        <w:t xml:space="preserve">planning</w:t>
+      </w:r>
+      <w:r>
+        <w:t xml:space="preserve"> </w:t>
+      </w:r>
+      <w:r>
+        <w:t xml:space="preserve">and</w:t>
+      </w:r>
+      <w:r>
+        <w:t xml:space="preserve"> </w:t>
+      </w:r>
+      <w:r>
+        <w:t xml:space="preserve">conducting</w:t>
       </w:r>
       <w:r>
         <w:t xml:space="preserve"> </w:t>
@@ -311,49 +997,43 @@
         <w:t xml:space="preserve"> </w:t>
       </w:r>
       <w:r>
-        <w:t xml:space="preserve">research</w:t>
-      </w:r>
-      <w:r>
-        <w:t xml:space="preserve"> </w:t>
-      </w:r>
-      <w:r>
-        <w:t xml:space="preserve">trajectories</w:t>
-      </w:r>
-      <w:r>
-        <w:t xml:space="preserve"> </w:t>
-      </w:r>
-      <w:r>
-        <w:t xml:space="preserve">to</w:t>
-      </w:r>
-      <w:r>
-        <w:t xml:space="preserve"> </w:t>
-      </w:r>
-      <w:r>
-        <w:t xml:space="preserve">examine</w:t>
-      </w:r>
-      <w:r>
-        <w:t xml:space="preserve"> </w:t>
-      </w:r>
-      <w:r>
-        <w:t xml:space="preserve">their</w:t>
-      </w:r>
-      <w:r>
-        <w:t xml:space="preserve"> </w:t>
-      </w:r>
-      <w:r>
-        <w:t xml:space="preserve">effectiveness</w:t>
-      </w:r>
-      <w:r>
-        <w:t xml:space="preserve"> </w:t>
-      </w:r>
-      <w:r>
-        <w:t xml:space="preserve">to</w:t>
-      </w:r>
-      <w:r>
-        <w:t xml:space="preserve"> </w:t>
-      </w:r>
-      <w:r>
-        <w:t xml:space="preserve">detect</w:t>
+        <w:t xml:space="preserve">experiments,</w:t>
+      </w:r>
+      <w:r>
+        <w:t xml:space="preserve"> </w:t>
+      </w:r>
+      <w:r>
+        <w:t xml:space="preserve">especially</w:t>
+      </w:r>
+      <w:r>
+        <w:t xml:space="preserve"> </w:t>
+      </w:r>
+      <w:r>
+        <w:t xml:space="preserve">when</w:t>
+      </w:r>
+      <w:r>
+        <w:t xml:space="preserve"> </w:t>
+      </w:r>
+      <w:r>
+        <w:t xml:space="preserve">the</w:t>
+      </w:r>
+      <w:r>
+        <w:t xml:space="preserve"> </w:t>
+      </w:r>
+      <w:r>
+        <w:t xml:space="preserve">prior</w:t>
+      </w:r>
+      <w:r>
+        <w:t xml:space="preserve"> </w:t>
+      </w:r>
+      <w:r>
+        <w:t xml:space="preserve">probability</w:t>
+      </w:r>
+      <w:r>
+        <w:t xml:space="preserve"> </w:t>
+      </w:r>
+      <w:r>
+        <w:t xml:space="preserve">of</w:t>
       </w:r>
       <w:r>
         <w:t xml:space="preserve"> </w:t>
@@ -365,31 +1045,13 @@
         <w:t xml:space="preserve"> </w:t>
       </w:r>
       <w:r>
-        <w:t xml:space="preserve">effects</w:t>
-      </w:r>
-      <w:r>
-        <w:t xml:space="preserve"> </w:t>
-      </w:r>
-      <w:r>
-        <w:t xml:space="preserve">while</w:t>
-      </w:r>
-      <w:r>
-        <w:t xml:space="preserve"> </w:t>
-      </w:r>
-      <w:r>
-        <w:t xml:space="preserve">keeping</w:t>
-      </w:r>
-      <w:r>
-        <w:t xml:space="preserve"> </w:t>
-      </w:r>
-      <w:r>
-        <w:t xml:space="preserve">animal</w:t>
-      </w:r>
-      <w:r>
-        <w:t xml:space="preserve"> </w:t>
-      </w:r>
-      <w:r>
-        <w:t xml:space="preserve">numbers</w:t>
+        <w:t xml:space="preserve">hypotheses</w:t>
+      </w:r>
+      <w:r>
+        <w:t xml:space="preserve"> </w:t>
+      </w:r>
+      <w:r>
+        <w:t xml:space="preserve">is</w:t>
       </w:r>
       <w:r>
         <w:t xml:space="preserve"> </w:t>
@@ -397,29 +1059,86 @@
       <w:r>
         <w:t xml:space="preserve">low.</w:t>
       </w:r>
-      <w:r>
-        <w:t xml:space="preserve"> </w:t>
-      </w:r>
-      <w:r>
-        <w:t xml:space="preserve">We</w:t>
-      </w:r>
-      <w:r>
-        <w:t xml:space="preserve"> </w:t>
-      </w:r>
-      <w:r>
-        <w:t xml:space="preserve">compare</w:t>
-      </w:r>
-      <w:r>
-        <w:t xml:space="preserve"> </w:t>
-      </w:r>
-      <w:r>
-        <w:t xml:space="preserve">a</w:t>
-      </w:r>
-      <w:r>
-        <w:t xml:space="preserve"> </w:t>
-      </w:r>
-      <w:r>
-        <w:t xml:space="preserve">conventional</w:t>
+    </w:p>
+    <w:bookmarkStart w:id="21" w:name="main"/>
+    <w:p>
+      <w:pPr>
+        <w:pStyle w:val="Heading1"/>
+      </w:pPr>
+      <w:r>
+        <w:t xml:space="preserve">Main</w:t>
+      </w:r>
+    </w:p>
+    <w:p>
+      <w:pPr>
+        <w:pStyle w:val="FirstParagraph"/>
+      </w:pPr>
+      <w:r>
+        <w:t xml:space="preserve">    Preclinical research is essential for identifying promising therapeutic interventions and to generate robust evidence to support their translation to humans. To achieve these goals, experiments are conducted in two different operating modes.</w:t>
+      </w:r>
+      <w:r>
+        <w:rPr>
+          <w:vertAlign w:val="superscript"/>
+        </w:rPr>
+        <w:t xml:space="preserve">1</w:t>
+      </w:r>
+      <w:r>
+        <w:t xml:space="preserve"> Early-stage preclinical experiments are</w:t>
+      </w:r>
+      <w:r>
+        <w:t xml:space="preserve"> </w:t>
+      </w:r>
+      <w:r>
+        <w:rPr>
+          <w:iCs/>
+          <w:i/>
+        </w:rPr>
+        <w:t xml:space="preserve">exploratory</w:t>
+      </w:r>
+      <w:r>
+        <w:t xml:space="preserve"> </w:t>
+      </w:r>
+      <w:r>
+        <w:t xml:space="preserve">with the aim to discover potentially effective interventions and generate hypotheses. These are tested at a later stage under more strict conditions in</w:t>
+      </w:r>
+      <w:r>
+        <w:t xml:space="preserve"> </w:t>
+      </w:r>
+      <w:r>
+        <w:rPr>
+          <w:iCs/>
+          <w:i/>
+        </w:rPr>
+        <w:t xml:space="preserve">confirmatory</w:t>
+      </w:r>
+      <w:r>
+        <w:t xml:space="preserve"> </w:t>
+      </w:r>
+      <w:r>
+        <w:t xml:space="preserve">mode.</w:t>
+      </w:r>
+      <w:r>
+        <w:rPr>
+          <w:vertAlign w:val="superscript"/>
+        </w:rPr>
+        <w:t xml:space="preserve">2</w:t>
+      </w:r>
+    </w:p>
+    <w:p>
+      <w:pPr>
+        <w:pStyle w:val="BodyText"/>
+      </w:pPr>
+      <w:r>
+        <w:t xml:space="preserve">This sequential approach putatively increases the likelihood that generated evidence is robust and potentially reduces translational failures.</w:t>
+      </w:r>
+      <w:r>
+        <w:rPr>
+          <w:vertAlign w:val="superscript"/>
+        </w:rPr>
+        <w:t xml:space="preserve">3–5</w:t>
+      </w:r>
+      <w:r>
+        <w:t xml:space="preserve"> But which exploratory results are promising and worthwhile to confirm? Here we compare two approaches to select and conduct confirmatory studies with regard to their success in discovering true effects. True here refers to effects with a biologically and/or clinically meaningful magnitude. In one approach, decisions for selecting a study are based on the</w:t>
       </w:r>
       <w:r>
         <w:t xml:space="preserve"> </w:t>
@@ -432,707 +1151,87 @@
         <w:t xml:space="preserve">p</w:t>
       </w:r>
       <w:r>
-        <w:t xml:space="preserve">-value</w:t>
-      </w:r>
-      <w:r>
-        <w:t xml:space="preserve"> </w:t>
-      </w:r>
-      <w:r>
-        <w:t xml:space="preserve">based</w:t>
-      </w:r>
-      <w:r>
-        <w:t xml:space="preserve"> </w:t>
-      </w:r>
-      <w:r>
-        <w:t xml:space="preserve">approach</w:t>
-      </w:r>
-      <w:r>
-        <w:t xml:space="preserve"> </w:t>
-      </w:r>
-      <w:r>
-        <w:t xml:space="preserve">with</w:t>
-      </w:r>
-      <w:r>
-        <w:t xml:space="preserve"> </w:t>
-      </w:r>
-      <w:r>
-        <w:t xml:space="preserve">a</w:t>
-      </w:r>
-      <w:r>
-        <w:t xml:space="preserve"> </w:t>
-      </w:r>
-      <w:r>
-        <w:t xml:space="preserve">method</w:t>
-      </w:r>
-      <w:r>
-        <w:t xml:space="preserve"> </w:t>
-      </w:r>
-      <w:r>
-        <w:t xml:space="preserve">based</w:t>
-      </w:r>
-      <w:r>
-        <w:t xml:space="preserve"> </w:t>
-      </w:r>
-      <w:r>
-        <w:t xml:space="preserve">on</w:t>
-      </w:r>
-      <w:r>
-        <w:t xml:space="preserve"> </w:t>
-      </w:r>
-      <w:r>
-        <w:t xml:space="preserve">an</w:t>
-      </w:r>
-      <w:r>
-        <w:t xml:space="preserve"> </w:t>
-      </w:r>
-      <w:r>
-        <w:rPr>
-          <w:iCs/>
-          <w:i/>
-        </w:rPr>
-        <w:t xml:space="preserve">a</w:t>
-      </w:r>
-      <w:r>
-        <w:rPr>
-          <w:iCs/>
-          <w:i/>
-        </w:rPr>
-        <w:t xml:space="preserve"> </w:t>
-      </w:r>
-      <w:r>
-        <w:rPr>
-          <w:iCs/>
-          <w:i/>
-        </w:rPr>
-        <w:t xml:space="preserve">priori</w:t>
-      </w:r>
-      <w:r>
-        <w:t xml:space="preserve"> </w:t>
-      </w:r>
-      <w:r>
-        <w:t xml:space="preserve">determined</w:t>
-      </w:r>
-      <w:r>
-        <w:t xml:space="preserve"> </w:t>
-      </w:r>
-      <w:r>
-        <w:t xml:space="preserve">smallest</w:t>
-      </w:r>
-      <w:r>
-        <w:t xml:space="preserve"> </w:t>
-      </w:r>
-      <w:r>
-        <w:t xml:space="preserve">effect</w:t>
-      </w:r>
-      <w:r>
-        <w:t xml:space="preserve"> </w:t>
-      </w:r>
-      <w:r>
-        <w:t xml:space="preserve">size</w:t>
-      </w:r>
-      <w:r>
-        <w:t xml:space="preserve"> </w:t>
-      </w:r>
-      <w:r>
-        <w:t xml:space="preserve">of</w:t>
-      </w:r>
-      <w:r>
-        <w:t xml:space="preserve"> </w:t>
-      </w:r>
-      <w:r>
-        <w:t xml:space="preserve">interest</w:t>
-      </w:r>
-      <w:r>
-        <w:t xml:space="preserve"> </w:t>
-      </w:r>
-      <w:r>
-        <w:t xml:space="preserve">(SESOI).</w:t>
-      </w:r>
-      <w:r>
-        <w:t xml:space="preserve"> </w:t>
-      </w:r>
-      <w:r>
-        <w:t xml:space="preserve">Using</w:t>
-      </w:r>
-      <w:r>
-        <w:t xml:space="preserve"> </w:t>
-      </w:r>
-      <w:r>
-        <w:t xml:space="preserve">a</w:t>
-      </w:r>
-      <w:r>
-        <w:t xml:space="preserve"> </w:t>
-      </w:r>
-      <w:r>
-        <w:t xml:space="preserve">SESOI</w:t>
-      </w:r>
-      <w:r>
-        <w:t xml:space="preserve"> </w:t>
-      </w:r>
-      <w:r>
-        <w:t xml:space="preserve">increases</w:t>
-      </w:r>
-      <w:r>
-        <w:t xml:space="preserve"> </w:t>
-      </w:r>
-      <w:r>
-        <w:t xml:space="preserve">transition</w:t>
-      </w:r>
-      <w:r>
-        <w:t xml:space="preserve"> </w:t>
-      </w:r>
-      <w:r>
-        <w:t xml:space="preserve">rates</w:t>
-      </w:r>
-      <w:r>
-        <w:t xml:space="preserve"> </w:t>
-      </w:r>
-      <w:r>
-        <w:t xml:space="preserve">from</w:t>
-      </w:r>
-      <w:r>
-        <w:t xml:space="preserve"> </w:t>
-      </w:r>
-      <w:r>
-        <w:t xml:space="preserve">exploration</w:t>
-      </w:r>
-      <w:r>
-        <w:t xml:space="preserve"> </w:t>
-      </w:r>
-      <w:r>
-        <w:t xml:space="preserve">to</w:t>
-      </w:r>
-      <w:r>
-        <w:t xml:space="preserve"> </w:t>
-      </w:r>
-      <w:r>
-        <w:t xml:space="preserve">confirmation</w:t>
-      </w:r>
-      <w:r>
-        <w:t xml:space="preserve"> </w:t>
-      </w:r>
-      <w:r>
-        <w:t xml:space="preserve">and</w:t>
-      </w:r>
-      <w:r>
-        <w:t xml:space="preserve"> </w:t>
-      </w:r>
-      <w:r>
-        <w:t xml:space="preserve">results</w:t>
-      </w:r>
-      <w:r>
-        <w:t xml:space="preserve"> </w:t>
-      </w:r>
-      <w:r>
-        <w:t xml:space="preserve">in</w:t>
-      </w:r>
-      <w:r>
-        <w:t xml:space="preserve"> </w:t>
-      </w:r>
-      <w:r>
-        <w:t xml:space="preserve">higher</w:t>
-      </w:r>
-      <w:r>
-        <w:t xml:space="preserve"> </w:t>
-      </w:r>
-      <w:r>
-        <w:t xml:space="preserve">detection</w:t>
-      </w:r>
-      <w:r>
-        <w:t xml:space="preserve"> </w:t>
-      </w:r>
-      <w:r>
-        <w:t xml:space="preserve">rates</w:t>
-      </w:r>
-      <w:r>
-        <w:t xml:space="preserve"> </w:t>
-      </w:r>
-      <w:r>
-        <w:t xml:space="preserve">across</w:t>
-      </w:r>
-      <w:r>
-        <w:t xml:space="preserve"> </w:t>
-      </w:r>
-      <w:r>
-        <w:t xml:space="preserve">the</w:t>
-      </w:r>
-      <w:r>
-        <w:t xml:space="preserve"> </w:t>
-      </w:r>
-      <w:r>
-        <w:t xml:space="preserve">trajectory.</w:t>
-      </w:r>
-      <w:r>
-        <w:t xml:space="preserve"> </w:t>
-      </w:r>
-      <w:r>
-        <w:t xml:space="preserve">Specificity</w:t>
-      </w:r>
-      <w:r>
-        <w:t xml:space="preserve"> </w:t>
-      </w:r>
-      <w:r>
-        <w:t xml:space="preserve">in</w:t>
-      </w:r>
-      <w:r>
-        <w:t xml:space="preserve"> </w:t>
-      </w:r>
-      <w:r>
-        <w:t xml:space="preserve">the</w:t>
-      </w:r>
-      <w:r>
-        <w:t xml:space="preserve"> </w:t>
-      </w:r>
-      <w:r>
-        <w:t xml:space="preserve">SESOI</w:t>
-      </w:r>
-      <w:r>
-        <w:t xml:space="preserve"> </w:t>
-      </w:r>
-      <w:r>
-        <w:t xml:space="preserve">trajectory</w:t>
-      </w:r>
-      <w:r>
-        <w:t xml:space="preserve"> </w:t>
-      </w:r>
-      <w:r>
-        <w:t xml:space="preserve">increases</w:t>
-      </w:r>
-      <w:r>
-        <w:t xml:space="preserve"> </w:t>
-      </w:r>
-      <w:r>
-        <w:t xml:space="preserve">if</w:t>
-      </w:r>
-      <w:r>
-        <w:t xml:space="preserve"> </w:t>
-      </w:r>
-      <w:r>
-        <w:t xml:space="preserve">the</w:t>
-      </w:r>
-      <w:r>
-        <w:t xml:space="preserve"> </w:t>
-      </w:r>
-      <w:r>
-        <w:t xml:space="preserve">prior</w:t>
-      </w:r>
-      <w:r>
-        <w:t xml:space="preserve"> </w:t>
-      </w:r>
-      <w:r>
-        <w:t xml:space="preserve">probability</w:t>
-      </w:r>
-      <w:r>
-        <w:t xml:space="preserve"> </w:t>
-      </w:r>
-      <w:r>
-        <w:t xml:space="preserve">of</w:t>
-      </w:r>
-      <w:r>
-        <w:t xml:space="preserve"> </w:t>
-      </w:r>
-      <w:r>
-        <w:t xml:space="preserve">true</w:t>
-      </w:r>
-      <w:r>
-        <w:t xml:space="preserve"> </w:t>
-      </w:r>
-      <w:r>
-        <w:t xml:space="preserve">effects</w:t>
-      </w:r>
-      <w:r>
-        <w:t xml:space="preserve"> </w:t>
-      </w:r>
-      <w:r>
-        <w:t xml:space="preserve">is</w:t>
-      </w:r>
-      <w:r>
-        <w:t xml:space="preserve"> </w:t>
-      </w:r>
-      <w:r>
-        <w:t xml:space="preserve">low.</w:t>
-      </w:r>
-      <w:r>
-        <w:t xml:space="preserve"> </w:t>
-      </w:r>
-      <w:r>
-        <w:t xml:space="preserve">We</w:t>
-      </w:r>
-      <w:r>
-        <w:t xml:space="preserve"> </w:t>
-      </w:r>
-      <w:r>
-        <w:t xml:space="preserve">conclude</w:t>
-      </w:r>
-      <w:r>
-        <w:t xml:space="preserve"> </w:t>
-      </w:r>
-      <w:r>
-        <w:t xml:space="preserve">that</w:t>
-      </w:r>
-      <w:r>
-        <w:t xml:space="preserve"> </w:t>
-      </w:r>
-      <w:r>
-        <w:t xml:space="preserve">employing</w:t>
-      </w:r>
-      <w:r>
-        <w:t xml:space="preserve"> </w:t>
-      </w:r>
-      <w:r>
-        <w:t xml:space="preserve">a</w:t>
-      </w:r>
-      <w:r>
-        <w:t xml:space="preserve"> </w:t>
-      </w:r>
-      <w:r>
-        <w:t xml:space="preserve">SESOI</w:t>
-      </w:r>
-      <w:r>
-        <w:t xml:space="preserve"> </w:t>
-      </w:r>
-      <w:r>
-        <w:t xml:space="preserve">is</w:t>
-      </w:r>
-      <w:r>
-        <w:t xml:space="preserve"> </w:t>
-      </w:r>
-      <w:r>
-        <w:t xml:space="preserve">superior</w:t>
-      </w:r>
-      <w:r>
-        <w:t xml:space="preserve"> </w:t>
-      </w:r>
-      <w:r>
-        <w:t xml:space="preserve">to</w:t>
-      </w:r>
-      <w:r>
-        <w:t xml:space="preserve"> </w:t>
-      </w:r>
-      <w:r>
-        <w:t xml:space="preserve">a</w:t>
-      </w:r>
-      <w:r>
-        <w:t xml:space="preserve"> </w:t>
-      </w:r>
-      <w:r>
-        <w:rPr>
-          <w:iCs/>
-          <w:i/>
-        </w:rPr>
-        <w:t xml:space="preserve">p</w:t>
-      </w:r>
-      <w:r>
-        <w:t xml:space="preserve">-value</w:t>
-      </w:r>
-      <w:r>
-        <w:t xml:space="preserve"> </w:t>
-      </w:r>
-      <w:r>
-        <w:t xml:space="preserve">based</w:t>
-      </w:r>
-      <w:r>
-        <w:t xml:space="preserve"> </w:t>
-      </w:r>
-      <w:r>
-        <w:t xml:space="preserve">approach.</w:t>
-      </w:r>
-      <w:r>
-        <w:t xml:space="preserve"> </w:t>
-      </w:r>
-      <w:r>
-        <w:t xml:space="preserve">Based</w:t>
-      </w:r>
-      <w:r>
-        <w:t xml:space="preserve"> </w:t>
-      </w:r>
-      <w:r>
-        <w:t xml:space="preserve">on</w:t>
-      </w:r>
-      <w:r>
-        <w:t xml:space="preserve"> </w:t>
-      </w:r>
-      <w:r>
-        <w:t xml:space="preserve">our</w:t>
-      </w:r>
-      <w:r>
-        <w:t xml:space="preserve"> </w:t>
-      </w:r>
-      <w:r>
-        <w:t xml:space="preserve">findings,</w:t>
-      </w:r>
-      <w:r>
-        <w:t xml:space="preserve"> </w:t>
-      </w:r>
-      <w:r>
-        <w:t xml:space="preserve">we</w:t>
-      </w:r>
-      <w:r>
-        <w:t xml:space="preserve"> </w:t>
-      </w:r>
-      <w:r>
-        <w:t xml:space="preserve">propose</w:t>
-      </w:r>
-      <w:r>
-        <w:t xml:space="preserve"> </w:t>
-      </w:r>
-      <w:r>
-        <w:t xml:space="preserve">a</w:t>
-      </w:r>
-      <w:r>
-        <w:t xml:space="preserve"> </w:t>
-      </w:r>
-      <w:r>
-        <w:t xml:space="preserve">reconsideration</w:t>
-      </w:r>
-      <w:r>
-        <w:t xml:space="preserve"> </w:t>
-      </w:r>
-      <w:r>
-        <w:t xml:space="preserve">of</w:t>
-      </w:r>
-      <w:r>
-        <w:t xml:space="preserve"> </w:t>
-      </w:r>
-      <w:r>
-        <w:t xml:space="preserve">planning</w:t>
-      </w:r>
-      <w:r>
-        <w:t xml:space="preserve"> </w:t>
-      </w:r>
-      <w:r>
-        <w:t xml:space="preserve">and</w:t>
-      </w:r>
-      <w:r>
-        <w:t xml:space="preserve"> </w:t>
-      </w:r>
-      <w:r>
-        <w:t xml:space="preserve">conducting</w:t>
-      </w:r>
-      <w:r>
-        <w:t xml:space="preserve"> </w:t>
-      </w:r>
-      <w:r>
-        <w:t xml:space="preserve">preclinical</w:t>
-      </w:r>
-      <w:r>
-        <w:t xml:space="preserve"> </w:t>
-      </w:r>
-      <w:r>
-        <w:t xml:space="preserve">experiments,</w:t>
-      </w:r>
-      <w:r>
-        <w:t xml:space="preserve"> </w:t>
-      </w:r>
-      <w:r>
-        <w:t xml:space="preserve">especially</w:t>
-      </w:r>
-      <w:r>
-        <w:t xml:space="preserve"> </w:t>
-      </w:r>
-      <w:r>
-        <w:t xml:space="preserve">when</w:t>
-      </w:r>
-      <w:r>
-        <w:t xml:space="preserve"> </w:t>
-      </w:r>
-      <w:r>
-        <w:t xml:space="preserve">the</w:t>
-      </w:r>
-      <w:r>
-        <w:t xml:space="preserve"> </w:t>
-      </w:r>
-      <w:r>
-        <w:t xml:space="preserve">prior</w:t>
-      </w:r>
-      <w:r>
-        <w:t xml:space="preserve"> </w:t>
-      </w:r>
-      <w:r>
-        <w:t xml:space="preserve">probability</w:t>
-      </w:r>
-      <w:r>
-        <w:t xml:space="preserve"> </w:t>
-      </w:r>
-      <w:r>
-        <w:t xml:space="preserve">of</w:t>
-      </w:r>
-      <w:r>
-        <w:t xml:space="preserve"> </w:t>
-      </w:r>
-      <w:r>
-        <w:t xml:space="preserve">true</w:t>
-      </w:r>
-      <w:r>
-        <w:t xml:space="preserve"> </w:t>
-      </w:r>
-      <w:r>
-        <w:t xml:space="preserve">hypotheses</w:t>
-      </w:r>
-      <w:r>
-        <w:t xml:space="preserve"> </w:t>
-      </w:r>
-      <w:r>
-        <w:t xml:space="preserve">is</w:t>
-      </w:r>
-      <w:r>
-        <w:t xml:space="preserve"> </w:t>
-      </w:r>
-      <w:r>
-        <w:t xml:space="preserve">low.</w:t>
-      </w:r>
-    </w:p>
-    <w:bookmarkStart w:id="21" w:name="main"/>
-    <w:p>
-      <w:pPr>
-        <w:pStyle w:val="Heading1"/>
-      </w:pPr>
-      <w:r>
-        <w:t xml:space="preserve">Main</w:t>
-      </w:r>
-    </w:p>
-    <w:p>
-      <w:pPr>
-        <w:pStyle w:val="FirstParagraph"/>
-      </w:pPr>
-      <w:r>
-        <w:t xml:space="preserve">    Preclinical research is essential for identifying promising therapeutic interventions and to generate robust evidence to support their translation to humans. To achieve these goals, experiments are conducted in two different operating modes.</w:t>
+        <w:t xml:space="preserve">-value, the ubiquitous criterion in the biomedical publication record. An alternative approach focuses on an</w:t>
+      </w:r>
+      <w:r>
+        <w:t xml:space="preserve"> </w:t>
+      </w:r>
+      <w:r>
+        <w:rPr>
+          <w:iCs/>
+          <w:i/>
+        </w:rPr>
+        <w:t xml:space="preserve">a priori</w:t>
+      </w:r>
+      <w:r>
+        <w:t xml:space="preserve"> </w:t>
+      </w:r>
+      <w:r>
+        <w:t xml:space="preserve">defined smallest effect size of interest (SESOI), similar to a minimally clinically important difference in clinical trials.</w:t>
       </w:r>
       <w:r>
         <w:rPr>
           <w:vertAlign w:val="superscript"/>
         </w:rPr>
+        <w:t xml:space="preserve">6</w:t>
+      </w:r>
+    </w:p>
+    <w:p>
+      <w:pPr>
+        <w:pStyle w:val="BodyText"/>
+      </w:pPr>
+      <w:r>
+        <w:t xml:space="preserve">The effectiveness of any approach is based on the different roles exploration and confirmation fulfill in scientific discovery. Via sensitive tests exploration detects potentially true effects among many hypotheses that often have a low prior probability of being true. The sensitivity of a test gives the probability of correctly identifying true effects (also known as the true positive rate or power). As more sensitive criteria invite more false positive results, confirmation must aim at reducing false positives to ensure that only true effects are carried forward to subsequent testing. Specificity, on the other hand, is the ability of a test to correctly reject null effects. The complement of sensitivity is the false negative rate, i.e., the more sensitive a test is the fewer true effects are missed. Likewise, the false positive rate is complementary to specificity. In the null hypothesis significance testing (NHST) framework, for example, the specificity is 95%, if we allow a false positive rate of 5% under the assumption that the null hypothesis is true. In any screening process, sensitivity and specificity have to be weighed against each other</w:t>
+      </w:r>
+      <w:r>
+        <w:rPr>
+          <w:vertAlign w:val="superscript"/>
+        </w:rPr>
+        <w:t xml:space="preserve">7</w:t>
+      </w:r>
+      <w:r>
+        <w:t xml:space="preserve"> </w:t>
+      </w:r>
+      <w:r>
+        <w:t xml:space="preserve">as the two are inversely linked, i.e., raising sensitivity entails a drop in specificity and vice versa.</w:t>
+      </w:r>
+      <w:r>
+        <w:rPr>
+          <w:vertAlign w:val="superscript"/>
+        </w:rPr>
+        <w:t xml:space="preserve">8</w:t>
+      </w:r>
+      <w:r>
+        <w:t xml:space="preserve"> To complicate matters, ethical, time, and budget constraints limit degrees of freedom in experimental design. Consequently, to prevent false negative results in exploration and to reduce false positives during confirmation, it is necessary to devise strategies to optimize these complementary goals when advancing from exploration to confirmation. Specifically, the likelihood of false negative and false positive outcomes needs to be balanced with the goal to minimize the number of animals needed.</w:t>
+      </w:r>
+    </w:p>
+    <w:p>
+      <w:pPr>
+        <w:pStyle w:val="BodyText"/>
+      </w:pPr>
+      <w:r>
+        <w:t xml:space="preserve">To this end, we simulated two preclinical research trajectories each comprising an exploratory study and a subsequent confirmatory study (Fig.</w:t>
+      </w:r>
+      <w:r>
+        <w:t xml:space="preserve"> </w:t>
+      </w:r>
+      <w:r>
         <w:t xml:space="preserve">1</w:t>
       </w:r>
       <w:r>
-        <w:t xml:space="preserve"> Early-stage preclinical experiments are</w:t>
-      </w:r>
-      <w:r>
-        <w:t xml:space="preserve"> </w:t>
-      </w:r>
-      <w:r>
-        <w:rPr>
-          <w:iCs/>
-          <w:i/>
-        </w:rPr>
-        <w:t xml:space="preserve">exploratory</w:t>
-      </w:r>
-      <w:r>
-        <w:t xml:space="preserve"> </w:t>
-      </w:r>
-      <w:r>
-        <w:t xml:space="preserve">with the aim to discover potentially effective interventions and generate hypotheses. These are tested at a later stage under more strict conditions in</w:t>
-      </w:r>
-      <w:r>
-        <w:t xml:space="preserve"> </w:t>
-      </w:r>
-      <w:r>
-        <w:rPr>
-          <w:iCs/>
-          <w:i/>
-        </w:rPr>
-        <w:t xml:space="preserve">confirmatory</w:t>
-      </w:r>
-      <w:r>
-        <w:t xml:space="preserve"> </w:t>
-      </w:r>
-      <w:r>
-        <w:t xml:space="preserve">mode.</w:t>
+        <w:t xml:space="preserve">a). We based our simulations on a published effect size distribution derived from empirical research</w:t>
       </w:r>
       <w:r>
         <w:rPr>
           <w:vertAlign w:val="superscript"/>
         </w:rPr>
-        <w:t xml:space="preserve">2</w:t>
-      </w:r>
-    </w:p>
-    <w:p>
-      <w:pPr>
-        <w:pStyle w:val="BodyText"/>
-      </w:pPr>
-      <w:r>
-        <w:t xml:space="preserve">This sequential approach putatively increases the likelihood that generated evidence is robust and potentially reduces translational failures.</w:t>
-      </w:r>
-      <w:r>
-        <w:rPr>
-          <w:vertAlign w:val="superscript"/>
-        </w:rPr>
-        <w:t xml:space="preserve">3–5</w:t>
-      </w:r>
-      <w:r>
-        <w:t xml:space="preserve"> But which exploratory results are promising and worthwhile to confirm? Here we compare two approaches to select and conduct confirmatory studies with regard to their success in discovering true effects. In one approach, decisions for selecting a study are based on the</w:t>
-      </w:r>
-      <w:r>
-        <w:t xml:space="preserve"> </w:t>
-      </w:r>
-      <w:r>
-        <w:rPr>
-          <w:iCs/>
-          <w:i/>
-        </w:rPr>
-        <w:t xml:space="preserve">p</w:t>
-      </w:r>
-      <w:r>
-        <w:t xml:space="preserve">-value, the ubiquitous criterion in the biomedical publication record. An alternative approach focuses on an</w:t>
-      </w:r>
-      <w:r>
-        <w:t xml:space="preserve"> </w:t>
-      </w:r>
-      <w:r>
-        <w:rPr>
-          <w:iCs/>
-          <w:i/>
-        </w:rPr>
-        <w:t xml:space="preserve">a priori</w:t>
-      </w:r>
-      <w:r>
-        <w:t xml:space="preserve"> </w:t>
-      </w:r>
-      <w:r>
-        <w:t xml:space="preserve">defined smallest effect size of interest (SESOI), similar to a minimally clinically important difference in clinical trials.</w:t>
-      </w:r>
-      <w:r>
-        <w:rPr>
-          <w:vertAlign w:val="superscript"/>
-        </w:rPr>
-        <w:t xml:space="preserve">6</w:t>
-      </w:r>
-    </w:p>
-    <w:p>
-      <w:pPr>
-        <w:pStyle w:val="BodyText"/>
-      </w:pPr>
-      <w:r>
-        <w:t xml:space="preserve">The effectiveness of any approach is based on the different roles exploration and confirmation fulfill in scientific discovery. Via sensitive tests exploration detects potentially relevant effects among many hypotheses that often have a low prior probability of being true. The sensitivity of a test gives the probability of correctly identifying true effects (also known as the true positive rate or power). As more sensitive criteria invite more false positive results, confirmation must aim at reducing false positives to ensure that only true effects are carried forward to subsequent testing. Specificity, on the other hand, is the ability of a test to correctly reject null effects. The complement of sensitivity is the false negative rate, i.e., the more sensitive a test is the fewer true effects are missed. Likewise, the false positive rate is complementary to specificity. In the null hypothesis significance testing (NHST) framework, for example, the specificity is 95 %, if we allow a false positive rate of 5 % under the assumption that the null hypothesis is true. In any screening process, sensitivity and specificity have to be weighed against each other</w:t>
-      </w:r>
-      <w:r>
-        <w:rPr>
-          <w:vertAlign w:val="superscript"/>
-        </w:rPr>
-        <w:t xml:space="preserve">7</w:t>
-      </w:r>
-      <w:r>
-        <w:t xml:space="preserve"> </w:t>
-      </w:r>
-      <w:r>
-        <w:t xml:space="preserve">as the two are inversely linked, i.e., raising sensitivity entails a drop in specificity and vice versa.</w:t>
-      </w:r>
-      <w:r>
-        <w:rPr>
-          <w:vertAlign w:val="superscript"/>
-        </w:rPr>
-        <w:t xml:space="preserve">8</w:t>
-      </w:r>
-      <w:r>
-        <w:t xml:space="preserve"> To complicate matters, ethical, time, and budget constraints limit degrees of freedom in experimental design. Consequently, to prevent false negative results in exploration and to reduce false positives during confirmation, it is necessary to devise strategies to optimize these complementary goals when advancing from exploration to confirmation. Specifically, the likelihood of false negative and false positive outcomes needs to be balanced with the goal to minimize the number of animals needed.</w:t>
-      </w:r>
-    </w:p>
-    <w:p>
-      <w:pPr>
-        <w:pStyle w:val="BodyText"/>
-      </w:pPr>
-      <w:r>
-        <w:t xml:space="preserve">To this end, we simulated two preclinical research trajectories each comprising an exploratory study and a subsequent confirmatory study (Fig.</w:t>
+        <w:t xml:space="preserve">9</w:t>
+      </w:r>
+      <w:r>
+        <w:t xml:space="preserve"> </w:t>
+      </w:r>
+      <w:r>
+        <w:t xml:space="preserve">(Fig.</w:t>
       </w:r>
       <w:r>
         <w:t xml:space="preserve"> </w:t>
@@ -1141,41 +1240,7 @@
         <w:t xml:space="preserve">1</w:t>
       </w:r>
       <w:r>
-        <w:t xml:space="preserve">a). We based our simulations on a published effect size distribution derived from empirical research</w:t>
-      </w:r>
-      <w:r>
-        <w:rPr>
-          <w:vertAlign w:val="superscript"/>
-        </w:rPr>
-        <w:t xml:space="preserve">9</w:t>
-      </w:r>
-      <w:r>
-        <w:t xml:space="preserve"> </w:t>
-      </w:r>
-      <w:r>
-        <w:t xml:space="preserve">(Fig.</w:t>
-      </w:r>
-      <w:r>
-        <w:t xml:space="preserve"> </w:t>
-      </w:r>
-      <w:r>
-        <w:t xml:space="preserve">1</w:t>
-      </w:r>
-      <w:r>
-        <w:t xml:space="preserve">b). After an initial exploratory study using a two-sided two-sample Welch’s</w:t>
-      </w:r>
-      <w:r>
-        <w:t xml:space="preserve"> </w:t>
-      </w:r>
-      <w:r>
-        <w:rPr>
-          <w:iCs/>
-          <w:i/>
-        </w:rPr>
-        <w:t xml:space="preserve">t</w:t>
-      </w:r>
-      <w:r>
-        <w:t xml:space="preserve">-test, a decision criterion selected experiments to advance from exploratory to confirmatory mode. One trajectory (Standard) employed the conventional significance threshold (</w:t>
+        <w:t xml:space="preserve">b). After an initial exploratory study, a decision criterion selected experiments to advance from exploratory to confirmatory mode. One trajectory (Standard) employed the conventional significance threshold (</w:t>
       </w:r>
       <m:oMath>
         <m:r>
@@ -1186,7 +1251,20 @@
         <w:t xml:space="preserve"> </w:t>
       </w:r>
       <w:r>
-        <w:t xml:space="preserve">= .05) for this decision. The second trajectory (SESOI) used a more lenient threshold based on an</w:t>
+        <w:t xml:space="preserve">= .05) for this decision using a two-sided two-sample Welch’s</w:t>
+      </w:r>
+      <w:r>
+        <w:t xml:space="preserve"> </w:t>
+      </w:r>
+      <w:r>
+        <w:rPr>
+          <w:iCs/>
+          <w:i/>
+        </w:rPr>
+        <w:t xml:space="preserve">t</w:t>
+      </w:r>
+      <w:r>
+        <w:t xml:space="preserve">-test. The second trajectory (SESOI) used a more lenient threshold based on an</w:t>
       </w:r>
       <w:r>
         <w:t xml:space="preserve"> </w:t>
@@ -1202,7 +1280,7 @@
         <w:t xml:space="preserve"> </w:t>
       </w:r>
       <w:r>
-        <w:t xml:space="preserve">defined smallest effect size of interest. For this, we estimated the effect size of each exploratory study and its 95 % confidence interval (CI). We examined whether this CI covered our SESOI (Hedges’</w:t>
+        <w:t xml:space="preserve">defined smallest effect size of interest. For this, we estimated the effect size of each exploratory study and its 95% confidence interval (CI). We examined whether this CI covered our SESOI (Hedges’</w:t>
       </w:r>
       <w:r>
         <w:t xml:space="preserve"> </w:t>
@@ -1218,7 +1296,7 @@
         <w:t xml:space="preserve"> </w:t>
       </w:r>
       <w:r>
-        <w:t xml:space="preserve">of 0.5 and 1.0, respectively). Importantly, we did not consider significance, thus, with this method significant and non-significant results were carried forward to confirmation.</w:t>
+        <w:t xml:space="preserve">of 0.5 and 1.0, respectively) and whether the effects were in the hypothesized direction (&gt;0). Importantly, we did not consider significance, thus, with this method significant and non-significant results were carried forward to confirmation.</w:t>
       </w:r>
     </w:p>
     <w:p>
@@ -1226,7 +1304,7 @@
         <w:pStyle w:val="BodyText"/>
       </w:pPr>
       <w:r>
-        <w:t xml:space="preserve">We compared the two trajectories with regard to how well they meet the complementary goals of exploration and confirmation. Specifically, we were interested in the number of studies that transition from exploration to confirmation, the number of animals needed in confirmation as well as the false negative rate (FNR), false positive rate (FPR), positive predictive value (PPV) and negative predictive value (NPV).</w:t>
+        <w:t xml:space="preserve">We compared the two trajectories with regard to how well they meet the complementary goals of exploration and confirmation. Specifically, we were interested in the number of studies that transition from exploration to confirmation, the number of animals needed in confirmation as well as the false negative rate (FNR), false positive rate (FPR), positive predictive value (PPV), and negative predictive value (NPV).</w:t>
       </w:r>
     </w:p>
     <w:p>
@@ -1311,7 +1389,7 @@
         <w:pStyle w:val="FirstParagraph"/>
       </w:pPr>
       <w:r>
-        <w:t xml:space="preserve">Of the 10000 simulated exploratory studies, more experiments were selected for transition to the confirmatory phase in the SESOI trajectory compared to the Standard trajectory (SESOI 0.5: 9465, SESOI 1.0: 7485, Standard: 3311). Of the selected experiments, we removed those that had exploratory effect sizes &lt; 0. We consider the scenario that such effects would be further investigated highly unlikely. Thus, in the SESOI trajectory 8333 (SESOI = 0.5) and 7485 (SESOI = 1.0) experiments transitioned to confirmation whereas 3272 experiments proceeded in the Standard trajectory (Fig.</w:t>
+        <w:t xml:space="preserve">Of the 10000 simulated exploratory studies, more experiments were selected for transition to the confirmatory phase in the SESOI trajectory compared to the Standard trajectory. Thus, in the SESOI trajectory 83% (SESOI = 0.5) and 75% (SESOI = 1.0) of experiments transitioned to confirmation whereas 33% of experiments proceeded in the Standard trajectory (Fig.</w:t>
       </w:r>
       <w:r>
         <w:t xml:space="preserve"> </w:t>
@@ -1320,7 +1398,7 @@
         <w:t xml:space="preserve">1</w:t>
       </w:r>
       <w:r>
-        <w:t xml:space="preserve">c–e). Importantly, we compared how reliably each of the two trajectories detected effects of a given size. As reference effect sizes, we chose 0.5 and 1.0. to be our effect sizes of interest. Among the 10000 sampled effect sizes that we used for our simulation, 5036 were</w:t>
+        <w:t xml:space="preserve">c–e). Importantly, we compared how reliably each of the two trajectories detected effects of a given size. As reference effect sizes, we chose 0.5 and 1.0. to be our effect sizes of interest. In the underlying true effect size distribution that we used for our simulation, 50% were</w:t>
       </w:r>
       <w:r>
         <w:t xml:space="preserve"> </w:t>
@@ -1337,7 +1415,7 @@
         <w:t xml:space="preserve"> </w:t>
       </w:r>
       <w:r>
-        <w:t xml:space="preserve">0.5 and 2359 were</w:t>
+        <w:t xml:space="preserve">0.5 and 24% were</w:t>
       </w:r>
       <w:r>
         <w:t xml:space="preserve"> </w:t>
@@ -1354,7 +1432,7 @@
         <w:t xml:space="preserve"> </w:t>
       </w:r>
       <w:r>
-        <w:t xml:space="preserve">1.0. Of those, 4864 and 2346 were detected using a SESOI of 0.5 and 1.0, respectively. Using a significance threshold of</w:t>
+        <w:t xml:space="preserve">1.0. Of those, 97% and 99% transitioned to confirmatory stage using a SESOI of 0.5 and 1.0, respectively. Using a significance threshold of</w:t>
       </w:r>
       <w:r>
         <w:t xml:space="preserve"> </w:t>
@@ -1368,7 +1446,7 @@
         <w:t xml:space="preserve"> </w:t>
       </w:r>
       <w:r>
-        <w:t xml:space="preserve">= .05 resulted in 2882 and 1975 correctly identified effects. The transition rates demonstrate that the significance threshold risks to discard potentially meaningful effects at early stages of discovery (Fig.</w:t>
+        <w:t xml:space="preserve">= .05 resulted in 57% and 84% correctly identified effects. The transition rates demonstrate that the significance threshold risks discarding potentially meaningful effects at early stages of discovery particularly if effects of interest are below 1.0 (Fig.</w:t>
       </w:r>
       <w:r>
         <w:t xml:space="preserve"> </w:t>
@@ -1377,7 +1455,7 @@
         <w:t xml:space="preserve">2</w:t>
       </w:r>
       <w:r>
-        <w:t xml:space="preserve">a). The SESOI criterion reduced false negatives compared to the conventional significance threshold, but at the same time made much more confirmatory studies necessary.</w:t>
+        <w:t xml:space="preserve">a). The SESOI criterion reduced false negatives compared to the conventional significance threshold, but at the same time made many more confirmatory studies necessary.</w:t>
       </w:r>
     </w:p>
     <w:p>
@@ -1453,7 +1531,7 @@
         <w:pStyle w:val="FirstParagraph"/>
       </w:pPr>
       <w:r>
-        <w:t xml:space="preserve">In a subsequent step, we estimated the sample size for a confirmatory study. In the Standard trajectory this was done via a power analysis using the initial exploratory effect size. The SESOI trajectory used the pre-defined SESOI that was employed as decision criterion earlier. Importantly, we set the power to detect an effect of the size of our SESOI to .50 (for more details see Methods section).</w:t>
+        <w:t xml:space="preserve">In a subsequent step, we estimated the sample size for a confirmatory study. In the Standard trajectory this was done via a power analysis using the initial exploratory effect size. The SESOI trajectory used the pre-defined SESOI that was employed as decision criterion earlier. Importantly, we set the power to detect an effect of the size of our SESOI to 50% (for more details see Methods section).</w:t>
       </w:r>
     </w:p>
     <w:p>
@@ -1461,7 +1539,7 @@
         <w:pStyle w:val="BodyText"/>
       </w:pPr>
       <w:r>
-        <w:t xml:space="preserve">In the Standard trajectory, this resulted in small sample sizes (Standard:</w:t>
+        <w:t xml:space="preserve">In the Standard trajectory, this resulted in small sample sizes per group (Standard:</w:t>
       </w:r>
       <w:r>
         <w:t xml:space="preserve"> </w:t>
@@ -1675,7 +1753,7 @@
         <w:t xml:space="preserve"> </w:t>
       </w:r>
       <w:r>
-        <w:t xml:space="preserve">of 0.5 and 1.0, respectively) was calculated from the empirical effect size distribution. For example, if we wanted to know the prior probability of an effect Hedges’</w:t>
+        <w:t xml:space="preserve">of 0.5 and 1.0, respectively) was calculated from the empirical effect size distribution. For example, to calculate the prior probability of an effect Hedges’</w:t>
       </w:r>
       <w:r>
         <w:t xml:space="preserve"> </w:t>
@@ -1827,7 +1905,7 @@
         <w:t xml:space="preserve"> </w:t>
       </w:r>
       <w:r>
-        <w:t xml:space="preserve">illustrate, the two trajectories exhibit distinct strengths. The Standard trajectory successfully weeds out effects smaller than 0.5 and 1.0, but detects less than half and two thirds of the relevant effect sizes, respectively. Vice versa for the SESOI trajectory which successfully identifies relevant effect sizes, but is less specific. The PPV reaches higher levels across the Standard trajectory (Standard 0.5: 0.97, Standard 1.0: 0.76) compared to the SESOI trajectory (SESOI 0.5: 0.84, SESOI 1.0: 0.62; Fig.</w:t>
+        <w:t xml:space="preserve">illustrate, the two trajectories exhibit distinct strengths. The Standard trajectory successfully weeds out effects smaller than 0.5 and 1.0 but detects less than half and two thirds of the relevant effect sizes, respectively. Vice versa for the SESOI trajectory which successfully identifies relevant effect sizes but is less specific. The PPV reaches higher levels across the Standard trajectory (Standard 0.5: 0.97, Standard 1.0: 0.76) compared to the SESOI trajectory (SESOI 0.5: 0.84, SESOI 1.0: 0.62; Fig.</w:t>
       </w:r>
       <w:r>
         <w:t xml:space="preserve"> </w:t>
@@ -1836,7 +1914,7 @@
         <w:t xml:space="preserve">3</w:t>
       </w:r>
       <w:r>
-        <w:t xml:space="preserve">a). This means that among the significant results after the two-stage process a higher proportion reflects a true effect in the Standard trajectory. The NPV favored the SESOI trajectory over the Standard trajectory, particularly for lower SESOI (SESOI 0.5 0.83, SESOI 1.0: 0.93; Standard 0.5: 0.62, Standard 1.0: 0.9; Fig.</w:t>
+        <w:t xml:space="preserve">a). This means that among the significant results after the two-stage process a higher proportion reflects a true effect in the Standard trajectory. The NPV favored the SESOI trajectory over the Standard trajectory, particularly for lower SESOI (SESOI 0.5: 0.83, SESOI 1.0: 0.93; Standard 0.5: 0.62, Standard 1.0: 0.9; Fig.</w:t>
       </w:r>
       <w:r>
         <w:t xml:space="preserve"> </w:t>
@@ -1995,7 +2073,7 @@
         <w:t xml:space="preserve">et al</w:t>
       </w:r>
       <w:r>
-        <w:t xml:space="preserve">., (2021),</w:t>
+        <w:t xml:space="preserve">., (2021; in the following referred to as optimistic distribution),</w:t>
       </w:r>
       <w:r>
         <w:rPr>
@@ -2066,7 +2144,7 @@
         <w:t xml:space="preserve">4</w:t>
       </w:r>
       <w:r>
-        <w:t xml:space="preserve">c). The results regarding the PPV and NPV are very similar to those obtained based on the Bonapersona distribution (PPV: SESOI 0.5: 0.89, SESOI 1.0: 0.73, Standard 0.5: 0.98, Standard 1.0: 0.82; NPV: SESOI 0.5: 0.98, SESOI 1.0: 0.98, Standard 0.5: 0.9, Standard 1.0: 0.96; Fig.</w:t>
+        <w:t xml:space="preserve">c). The results regarding the PPV and NPV are very similar to those obtained based on the optimistic distribution (PPV: SESOI 0.5: 0.89, SESOI 1.0: 0.73, Standard 0.5: 0.98, Standard 1.0: 0.82; NPV: SESOI 0.5: 0.98, SESOI 1.0: 0.98, Standard 0.5: 0.9, Standard 1.0: 0.96; Fig.</w:t>
       </w:r>
       <w:r>
         <w:t xml:space="preserve"> </w:t>
@@ -2093,7 +2171,7 @@
         <w:t xml:space="preserve">5</w:t>
       </w:r>
       <w:r>
-        <w:t xml:space="preserve">d), whereas in the SESOI trajectory it is decreased compared to the Bonapersona distribution (SESOI 0.5: 0.12, SESOI 1.0: 0.16). Transition rates and sample sizes in confirmation are displayed in Fig. S12.</w:t>
+        <w:t xml:space="preserve">d), whereas in the SESOI trajectory it is decreased compared to the optimistic distribution (SESOI 0.5: 0.12, SESOI 1.0: 0.16). Transition rates and sample sizes in confirmation are displayed in Fig. S12.</w:t>
       </w:r>
     </w:p>
     <w:p>
@@ -2190,7 +2268,7 @@
         <w:t xml:space="preserve">5</w:t>
       </w:r>
       <w:r>
-        <w:t xml:space="preserve">). Overall, the decision criterion used to decide whether to transition to confirmation has been shown to be more impactful than the approach for confirmatory sample size estimation (Fig. S9). In light of our findings, we advise a reconsideration of planning and conducting experiments in early-stage preclinical research.</w:t>
+        <w:t xml:space="preserve">). Overall, the decision criterion used to decide whether to transition to confirmation has been shown to have a stronger impact on our outcomes of interest than the approach for confirmatory sample size estimation (Fig. S9). In light of our findings, we advise a reconsideration of planning and conducting experiments in early-stage preclinical research.</w:t>
       </w:r>
     </w:p>
     <w:p>
@@ -2247,7 +2325,7 @@
         <w:pStyle w:val="BodyText"/>
       </w:pPr>
       <w:r>
-        <w:t xml:space="preserve">Our results underscore the need for a systematic estimation of true effects using sensitive screening strategies. We therefore propose to proceed following these steps when embarking on an investigation: 1. Choose a SESOI. The rationale for the choice of a SESOI should be transparently reported and can be based on various considerations, like feasibility given practical constraints or meta-analytic effect size estimates in your field.</w:t>
+        <w:t xml:space="preserve">Our results underscore the need for a systematic estimation of true effects using sensitive screening strategies. We therefore propose to proceed following these steps when embarking on an investigation: 1. Choose a SESOI. The rationale for the choice of a SESOI should be transparently reported and can be based on various considerations, like feasibility given practical constraints or meta-analytic effect size distributions in your field.</w:t>
       </w:r>
       <w:r>
         <w:rPr>
@@ -2328,7 +2406,7 @@
         <w:t xml:space="preserve">et al</w:t>
       </w:r>
       <w:r>
-        <w:t xml:space="preserve">. (2018). If effect sizes in a field considerably deviate from these distributions (i.e., are larger), following our recommendation might be dispensable, as the issue of low sensitivity to detect effects does not arise. Our method specifically addresses preclinical research areas that need to weigh the number of animals against the likelihood of inference errors. This is the case in fields where the prior probability of true hypotheses is low and/or if effect estimates are expected to be small. The latter applies if a new treatment is tested against a (standard of care) comparator.</w:t>
+        <w:t xml:space="preserve">. (2018). If effect sizes in a field considerably deviate from these distributions (i.e., are larger), following our recommendation might be dispensable, as the issue of low sensitivity to detect effects does not arise. Our method specifically addresses preclinical research areas that need to weigh the number of animals against the likelihood of inference errors. This is the case in fields where effect estimates are expected to be small. This applies for example if a new treatment is tested against a (standard of care) comparator.</w:t>
       </w:r>
     </w:p>
     <w:p>
@@ -2493,7 +2571,7 @@
         <w:t xml:space="preserve">g</w:t>
       </w:r>
       <w:r>
-        <w:t xml:space="preserve">). Effect size estimates range from 0 to 24.61, and have a median of 0.5.</w:t>
+        <w:t xml:space="preserve">). Effect size estimates range from 0 to 24.61 and have a median of 0.5.</w:t>
       </w:r>
     </w:p>
     <w:p>
@@ -2605,7 +2683,7 @@
         <w:t xml:space="preserve">p</w:t>
       </w:r>
       <w:r>
-        <w:t xml:space="preserve">-values, exploratory effect size estimates, and their 95 % confidence intervals (CI). We then employed two different criteria based on the</w:t>
+        <w:t xml:space="preserve">-values, exploratory effect size estimates, and their 95% confidence intervals (CI). We then employed two different criteria based on the</w:t>
       </w:r>
       <w:r>
         <w:t xml:space="preserve"> </w:t>
@@ -2618,7 +2696,7 @@
         <w:t xml:space="preserve">p</w:t>
       </w:r>
       <w:r>
-        <w:t xml:space="preserve">-value or 95 % CI, respectively, to decide whether to continue to confirmatory mode.</w:t>
+        <w:t xml:space="preserve">-value or 95% CI, respectively, to decide whether to continue to confirmatory mode.</w:t>
       </w:r>
     </w:p>
     <w:p>
@@ -2701,7 +2779,7 @@
         <w:pStyle w:val="BodyText"/>
       </w:pPr>
       <w:r>
-        <w:t xml:space="preserve">As an alternative to this approach, we propose to set a smallest effect size of interest (SESOI) and examine whether the 95 % CI around the exploratory effect size estimate covers this SESOI. A SESOI is the effect size that the researcher based their domain knowledge and given practical constraints considers biologically and clinically meaningful.</w:t>
+        <w:t xml:space="preserve">As an alternative to this approach, we propose to set a smallest effect size of interest (SESOI) and examine whether the 95% CI around the exploratory effect size estimate covers this SESOI. A SESOI is the effect size that the researcher based their domain knowledge and given practical constraints considers biologically and clinically meaningful.</w:t>
       </w:r>
       <w:r>
         <w:rPr>
@@ -2710,7 +2788,7 @@
         <w:t xml:space="preserve">18</w:t>
       </w:r>
       <w:r>
-        <w:t xml:space="preserve"> Our proposed method is similar to a non-inferiority test. In our case the null hypothesis stated that the exploratory study identified an effect that is inferior to our pre-defined SESOI. If this was not the case for an exploratory study, i.e., if the CI around the exploratory effect size covered our SESOI, non-inferiority was established and the study was carried forward to confirmatory mode. Again, exploratory effect sizes &lt; 0 were not considered for confirmation. Importantly, we did not consider significance in this approach. In our simulation, we used Hedges’</w:t>
+        <w:t xml:space="preserve"> Our proposed method is similar to a non-inferiority test. In our case the null hypothesis stated that the exploratory study identified an effect that is inferior to our pre-defined SESOI. If this was not the case for an exploratory study, i.e., if the CI around the exploratory effect size covered our SESOI, non-inferiority was established, and the study was carried forward to confirmatory mode. Again, exploratory effect sizes &lt; 0 were not considered for confirmation. Importantly, we did not consider significance in this approach. In our simulation, we used Hedges’</w:t>
       </w:r>
       <w:r>
         <w:t xml:space="preserve"> </w:t>
@@ -2790,7 +2868,7 @@
         <w:t xml:space="preserve"> </w:t>
       </w:r>
       <w:r>
-        <w:t xml:space="preserve">In the Standard trajectory, the desired power level for the confirmatory study was set to .80,</w:t>
+        <w:t xml:space="preserve">In the Standard trajectory, the desired power level for the confirmatory study was set to 80%,</w:t>
       </w:r>
       <w:r>
         <w:t xml:space="preserve"> </w:t>
@@ -2821,7 +2899,7 @@
         <w:t xml:space="preserve"> </w:t>
       </w:r>
       <w:r>
-        <w:t xml:space="preserve">In the SESOI trajectory, we employed the same SESOI used as decision criterion earlier to calculate the confirmatory sample size. Our SESOI was set such that the confirmatory study has a power of .50 to detect an effect of this size. This power level was chosen to ensure that the likelihood of a false positive finding below the threshold determined by our SESOI is negligible. The aim during confirmation is to weed out false positives. Additionally, 0.5 is only the</w:t>
+        <w:t xml:space="preserve">In the SESOI trajectory, we employed the same SESOI used as decision criterion earlier to calculate the confirmatory sample size. Our SESOI was set such that the confirmatory study has a power of 50% to detect an effect of this size. This power level was chosen to ensure that the likelihood of a false positive finding below the threshold determined by our SESOI is negligible. The aim during confirmation is to weed out false positives. Additionally, 0.5 is only the</w:t>
       </w:r>
       <w:r>
         <w:t xml:space="preserve"> </w:t>
@@ -2846,7 +2924,7 @@
         <w:t xml:space="preserve">21</w:t>
       </w:r>
       <w:r>
-        <w:t xml:space="preserve"> This increase in power is larger with a power level of 50 % compared to a power level of 80 % as illustrated by the power curves in Fig. S2.</w:t>
+        <w:t xml:space="preserve"> This increase in power with increasing effect size is larger with a power level of 50% compared to a power level of 80% as illustrated by the power curves in Fig. S2.</w:t>
       </w:r>
     </w:p>
     <w:p>

</xml_diff>